<commit_message>
Documentación Diseño: diagrama modulos
</commit_message>
<xml_diff>
--- a/informes/temp/Documentación de Diseño.docx
+++ b/informes/temp/Documentación de Diseño.docx
@@ -85,8 +85,15 @@
         <w:t>División del trabajo</w:t>
       </w:r>
     </w:p>
-    <w:p/>
-    <w:p>
+    <w:p>
+      <w:pPr>
+        <w:jc w:val="both"/>
+      </w:pPr>
+    </w:p>
+    <w:p>
+      <w:pPr>
+        <w:jc w:val="both"/>
+      </w:pPr>
       <w:r>
         <w:t>El trabajo esta divido en tres capas funcionales: la fí</w:t>
       </w:r>
@@ -103,9 +110,83 @@
       </w:r>
     </w:p>
     <w:p>
+      <w:pPr>
+        <w:jc w:val="both"/>
+      </w:pPr>
       <w:r>
         <w:t>A su vez, se la capa lógica esta formada por tres módulos principales, a saber, el árbol B+, el hash extensible y las estructuras de recuperación de textos.</w:t>
       </w:r>
+    </w:p>
+    <w:p>
+      <w:pPr>
+        <w:jc w:val="center"/>
+      </w:pPr>
+    </w:p>
+    <w:p>
+      <w:pPr>
+        <w:jc w:val="center"/>
+      </w:pPr>
+      <w:r>
+        <w:rPr>
+          <w:noProof/>
+          <w:lang w:val="en-US"/>
+        </w:rPr>
+        <w:drawing>
+          <wp:inline distT="0" distB="0" distL="0" distR="0" wp14:anchorId="64843DC4" wp14:editId="404286FB">
+            <wp:extent cx="3652520" cy="2094221"/>
+            <wp:effectExtent l="0" t="0" r="5080" b="0"/>
+            <wp:docPr id="1" name="Picture 1" descr="Macintosh HD:Users:fedecolangelo:Documents:workspace:7506-tp-grupo07:informes:diagramas:DivisionModulos.png"/>
+            <wp:cNvGraphicFramePr>
+              <a:graphicFrameLocks xmlns:a="http://schemas.openxmlformats.org/drawingml/2006/main" noChangeAspect="1"/>
+            </wp:cNvGraphicFramePr>
+            <a:graphic xmlns:a="http://schemas.openxmlformats.org/drawingml/2006/main">
+              <a:graphicData uri="http://schemas.openxmlformats.org/drawingml/2006/picture">
+                <pic:pic xmlns:pic="http://schemas.openxmlformats.org/drawingml/2006/picture">
+                  <pic:nvPicPr>
+                    <pic:cNvPr id="0" name="Picture 1" descr="Macintosh HD:Users:fedecolangelo:Documents:workspace:7506-tp-grupo07:informes:diagramas:DivisionModulos.png"/>
+                    <pic:cNvPicPr>
+                      <a:picLocks noChangeAspect="1" noChangeArrowheads="1"/>
+                    </pic:cNvPicPr>
+                  </pic:nvPicPr>
+                  <pic:blipFill>
+                    <a:blip r:embed="rId6">
+                      <a:extLst>
+                        <a:ext uri="{28A0092B-C50C-407E-A947-70E740481C1C}">
+                          <a14:useLocalDpi xmlns:a14="http://schemas.microsoft.com/office/drawing/2010/main" val="0"/>
+                        </a:ext>
+                      </a:extLst>
+                    </a:blip>
+                    <a:srcRect/>
+                    <a:stretch>
+                      <a:fillRect/>
+                    </a:stretch>
+                  </pic:blipFill>
+                  <pic:spPr bwMode="auto">
+                    <a:xfrm>
+                      <a:off x="0" y="0"/>
+                      <a:ext cx="3652520" cy="2094221"/>
+                    </a:xfrm>
+                    <a:prstGeom prst="rect">
+                      <a:avLst/>
+                    </a:prstGeom>
+                    <a:noFill/>
+                    <a:ln>
+                      <a:noFill/>
+                    </a:ln>
+                  </pic:spPr>
+                </pic:pic>
+              </a:graphicData>
+            </a:graphic>
+          </wp:inline>
+        </w:drawing>
+      </w:r>
+    </w:p>
+    <w:p>
+      <w:pPr>
+        <w:jc w:val="center"/>
+      </w:pPr>
+    </w:p>
+    <w:p>
       <w:bookmarkStart w:id="0" w:name="_GoBack"/>
       <w:bookmarkEnd w:id="0"/>
     </w:p>
@@ -512,6 +593,33 @@
       <w:szCs w:val="26"/>
     </w:rPr>
   </w:style>
+  <w:style w:type="paragraph" w:styleId="BalloonText">
+    <w:name w:val="Balloon Text"/>
+    <w:basedOn w:val="Normal"/>
+    <w:link w:val="BalloonTextChar"/>
+    <w:uiPriority w:val="99"/>
+    <w:semiHidden/>
+    <w:unhideWhenUsed/>
+    <w:rsid w:val="002505EF"/>
+    <w:rPr>
+      <w:rFonts w:ascii="Lucida Grande" w:hAnsi="Lucida Grande" w:cs="Lucida Grande"/>
+      <w:sz w:val="18"/>
+      <w:szCs w:val="18"/>
+    </w:rPr>
+  </w:style>
+  <w:style w:type="character" w:customStyle="1" w:styleId="BalloonTextChar">
+    <w:name w:val="Balloon Text Char"/>
+    <w:basedOn w:val="DefaultParagraphFont"/>
+    <w:link w:val="BalloonText"/>
+    <w:uiPriority w:val="99"/>
+    <w:semiHidden/>
+    <w:rsid w:val="002505EF"/>
+    <w:rPr>
+      <w:rFonts w:ascii="Lucida Grande" w:hAnsi="Lucida Grande" w:cs="Lucida Grande"/>
+      <w:sz w:val="18"/>
+      <w:szCs w:val="18"/>
+    </w:rPr>
+  </w:style>
 </w:styles>
 </file>
 
@@ -812,6 +920,33 @@
       <w:color w:val="4F81BD" w:themeColor="accent1"/>
       <w:sz w:val="26"/>
       <w:szCs w:val="26"/>
+    </w:rPr>
+  </w:style>
+  <w:style w:type="paragraph" w:styleId="BalloonText">
+    <w:name w:val="Balloon Text"/>
+    <w:basedOn w:val="Normal"/>
+    <w:link w:val="BalloonTextChar"/>
+    <w:uiPriority w:val="99"/>
+    <w:semiHidden/>
+    <w:unhideWhenUsed/>
+    <w:rsid w:val="002505EF"/>
+    <w:rPr>
+      <w:rFonts w:ascii="Lucida Grande" w:hAnsi="Lucida Grande" w:cs="Lucida Grande"/>
+      <w:sz w:val="18"/>
+      <w:szCs w:val="18"/>
+    </w:rPr>
+  </w:style>
+  <w:style w:type="character" w:customStyle="1" w:styleId="BalloonTextChar">
+    <w:name w:val="Balloon Text Char"/>
+    <w:basedOn w:val="DefaultParagraphFont"/>
+    <w:link w:val="BalloonText"/>
+    <w:uiPriority w:val="99"/>
+    <w:semiHidden/>
+    <w:rsid w:val="002505EF"/>
+    <w:rPr>
+      <w:rFonts w:ascii="Lucida Grande" w:hAnsi="Lucida Grande" w:cs="Lucida Grande"/>
+      <w:sz w:val="18"/>
+      <w:szCs w:val="18"/>
     </w:rPr>
   </w:style>
 </w:styles>

</xml_diff>

<commit_message>
Documentación de Diseño: descripción capa física
</commit_message>
<xml_diff>
--- a/informes/temp/Documentación de Diseño.docx
+++ b/informes/temp/Documentación de Diseño.docx
@@ -229,6 +229,257 @@
       </w:pPr>
       <w:r>
         <w:t>Capa Física</w:t>
+      </w:r>
+    </w:p>
+    <w:p>
+      <w:pPr>
+        <w:jc w:val="both"/>
+      </w:pPr>
+      <w:r>
+        <w:t xml:space="preserve">La capa física de este trabajo se centra alrededor de dos clases: </w:t>
+      </w:r>
+      <w:proofErr w:type="spellStart"/>
+      <w:r>
+        <w:t>ArchivoBloques</w:t>
+      </w:r>
+      <w:proofErr w:type="spellEnd"/>
+      <w:r>
+        <w:t xml:space="preserve"> y </w:t>
+      </w:r>
+      <w:proofErr w:type="spellStart"/>
+      <w:r>
+        <w:t>SerialBuffer</w:t>
+      </w:r>
+      <w:proofErr w:type="spellEnd"/>
+      <w:r>
+        <w:t>.</w:t>
+      </w:r>
+    </w:p>
+    <w:p>
+      <w:pPr>
+        <w:jc w:val="both"/>
+      </w:pPr>
+      <w:r>
+        <w:t>La primera es la encargada de la interacción directa con el disco. La misma define interfaces para poder</w:t>
+      </w:r>
+      <w:r>
+        <w:t xml:space="preserve"> leer y</w:t>
+      </w:r>
+      <w:r>
+        <w:t xml:space="preserve"> escribir un archivo en función de bloques de un tamaño fijo y parametrizable.</w:t>
+      </w:r>
+    </w:p>
+    <w:p>
+      <w:pPr>
+        <w:jc w:val="both"/>
+      </w:pPr>
+      <w:r>
+        <w:t>El problema que surgió aquí es que independientemente de utilizar el modo normal de apertura para escribir de C++ (</w:t>
+      </w:r>
+      <w:proofErr w:type="spellStart"/>
+      <w:r>
+        <w:t>ios</w:t>
+      </w:r>
+      <w:proofErr w:type="spellEnd"/>
+      <w:r>
+        <w:t>::</w:t>
+      </w:r>
+      <w:proofErr w:type="spellStart"/>
+      <w:r>
+        <w:t>out</w:t>
+      </w:r>
+      <w:proofErr w:type="spellEnd"/>
+      <w:r>
+        <w:t>), el archivo era truncado y se perdía su contenido, quedando sola</w:t>
+      </w:r>
+      <w:r>
+        <w:t xml:space="preserve">mente el último bloque escrito. </w:t>
+      </w:r>
+      <w:r>
+        <w:t>La solución para esto fue que si se quería modificar un bloque ya existente, se utilizara un archivo de trabajo temporal para pasar el contenido original, intercalar el bloque a modificar y luego copiar el resto del archivo. Posteriormente se elimina el archivo origin</w:t>
+      </w:r>
+      <w:r>
+        <w:t xml:space="preserve">al y se renombra el de trabajo. </w:t>
+      </w:r>
+      <w:r>
+        <w:t xml:space="preserve">Debido a que esto es muy costoso y generalmente muchas de las operaciones de escritura consisten en agregar un nuevo bloque al final, existe un método que abre el archivo en modo </w:t>
+      </w:r>
+      <w:proofErr w:type="spellStart"/>
+      <w:r>
+        <w:t>append</w:t>
+      </w:r>
+      <w:proofErr w:type="spellEnd"/>
+      <w:r>
+        <w:t xml:space="preserve"> (</w:t>
+      </w:r>
+      <w:proofErr w:type="spellStart"/>
+      <w:r>
+        <w:t>ios</w:t>
+      </w:r>
+      <w:proofErr w:type="spellEnd"/>
+      <w:r>
+        <w:t>:</w:t>
+      </w:r>
+      <w:r>
+        <w:t>:</w:t>
+      </w:r>
+      <w:proofErr w:type="spellStart"/>
+      <w:r>
+        <w:t>app</w:t>
+      </w:r>
+      <w:proofErr w:type="spellEnd"/>
+      <w:r>
+        <w:t>) y agrega el nuevo bloque. La lectura en cambio no presento problema alguno.</w:t>
+      </w:r>
+    </w:p>
+    <w:p>
+      <w:pPr>
+        <w:jc w:val="both"/>
+      </w:pPr>
+      <w:proofErr w:type="spellStart"/>
+      <w:r>
+        <w:t>SerialBuffer</w:t>
+      </w:r>
+      <w:proofErr w:type="spellEnd"/>
+      <w:r>
+        <w:t xml:space="preserve"> es la clase encargada de brindar los medios para poder persistir de manera ordenada los registros de cada estructura. La misma presenta dos métodos principales, pack y </w:t>
+      </w:r>
+      <w:proofErr w:type="spellStart"/>
+      <w:r>
+        <w:t>unpack</w:t>
+      </w:r>
+      <w:proofErr w:type="spellEnd"/>
+      <w:r>
+        <w:t>.</w:t>
+      </w:r>
+    </w:p>
+    <w:p>
+      <w:pPr>
+        <w:jc w:val="both"/>
+      </w:pPr>
+      <w:r>
+        <w:t xml:space="preserve">El primero se encarga de agregar registros a un buffer de caracteres (cabe aclarar que se escogió por archivos de tipo binario </w:t>
+      </w:r>
+      <w:r>
+        <w:t>para la persistencia de datos). Para poder recuperar la información a posteriori, antes de empaquetar cada registro carga en el buffer un prefijo de longitud para poder saber cuanto va a tener que recuperar del buffer a un objeto.</w:t>
+      </w:r>
+    </w:p>
+    <w:p>
+      <w:pPr>
+        <w:jc w:val="both"/>
+      </w:pPr>
+      <w:r>
+        <w:t xml:space="preserve">El segundo, hace el trabajo inverso y restaura la información de un buffer, que previamente se leyó desde el disco, a un objeto. Utiliza el prefijo de </w:t>
+      </w:r>
+      <w:proofErr w:type="spellStart"/>
+      <w:r>
+        <w:t>longitu</w:t>
+      </w:r>
+      <w:proofErr w:type="spellEnd"/>
+      <w:r>
+        <w:t xml:space="preserve"> para saber la cantidad de caracteres a pasar desde el buffer al objeto de destino.</w:t>
+      </w:r>
+    </w:p>
+    <w:p>
+      <w:pPr>
+        <w:jc w:val="both"/>
+      </w:pPr>
+      <w:r>
+        <w:t>Como puede notarse, el buffer es la estructura fundamental y puede verse al mismo como una sucesión de registros así:</w:t>
+      </w:r>
+    </w:p>
+    <w:p>
+      <w:pPr>
+        <w:jc w:val="center"/>
+        <w:rPr>
+          <w:rFonts w:ascii="Arial Narrow" w:hAnsi="Arial Narrow"/>
+        </w:rPr>
+      </w:pPr>
+      <w:r>
+        <w:rPr>
+          <w:rFonts w:ascii="Arial Narrow" w:hAnsi="Arial Narrow"/>
+        </w:rPr>
+        <w:t>[</w:t>
+      </w:r>
+      <w:proofErr w:type="spellStart"/>
+      <w:r>
+        <w:rPr>
+          <w:rFonts w:ascii="Arial Narrow" w:hAnsi="Arial Narrow"/>
+        </w:rPr>
+        <w:t>prefijoLongitud</w:t>
+      </w:r>
+      <w:proofErr w:type="spellEnd"/>
+      <w:r>
+        <w:rPr>
+          <w:rFonts w:ascii="Arial Narrow" w:hAnsi="Arial Narrow"/>
+        </w:rPr>
+        <w:t>(</w:t>
+      </w:r>
+      <w:proofErr w:type="spellStart"/>
+      <w:r>
+        <w:rPr>
+          <w:rFonts w:ascii="Arial Narrow" w:hAnsi="Arial Narrow"/>
+        </w:rPr>
+        <w:t>unsigned</w:t>
+      </w:r>
+      <w:proofErr w:type="spellEnd"/>
+      <w:r>
+        <w:rPr>
+          <w:rFonts w:ascii="Arial Narrow" w:hAnsi="Arial Narrow"/>
+        </w:rPr>
+        <w:t xml:space="preserve"> short </w:t>
+      </w:r>
+      <w:proofErr w:type="spellStart"/>
+      <w:r>
+        <w:rPr>
+          <w:rFonts w:ascii="Arial Narrow" w:hAnsi="Arial Narrow"/>
+        </w:rPr>
+        <w:t>int</w:t>
+      </w:r>
+      <w:proofErr w:type="spellEnd"/>
+      <w:r>
+        <w:rPr>
+          <w:rFonts w:ascii="Arial Narrow" w:hAnsi="Arial Narrow"/>
+        </w:rPr>
+        <w:t xml:space="preserve">), </w:t>
+      </w:r>
+      <w:proofErr w:type="spellStart"/>
+      <w:r>
+        <w:rPr>
+          <w:rFonts w:ascii="Arial Narrow" w:hAnsi="Arial Narrow"/>
+        </w:rPr>
+        <w:t>reg</w:t>
+      </w:r>
+      <w:proofErr w:type="spellEnd"/>
+      <w:r>
+        <w:rPr>
+          <w:rFonts w:ascii="Arial Narrow" w:hAnsi="Arial Narrow"/>
+        </w:rPr>
+        <w:t>(registro genérico de longitud variable)]</w:t>
+      </w:r>
+    </w:p>
+    <w:p>
+      <w:pPr>
+        <w:jc w:val="both"/>
+      </w:pPr>
+      <w:r>
+        <w:t>Donde el tamaño total queda comprendido dentro del tamaño del buffer.</w:t>
+      </w:r>
+    </w:p>
+    <w:p>
+      <w:pPr>
+        <w:jc w:val="both"/>
+      </w:pPr>
+      <w:r>
+        <w:t xml:space="preserve">Una </w:t>
+      </w:r>
+      <w:proofErr w:type="spellStart"/>
+      <w:r>
+        <w:t>carácteristica</w:t>
+      </w:r>
+      <w:proofErr w:type="spellEnd"/>
+      <w:r>
+        <w:t xml:space="preserve"> de esta implementación es la relación uno a uno que debe haber entre los tamaños de bloque y de los buffer, ya que si los mismos no coincidieran generarían errores de segmentación a la hora de tratar datos en memoria.</w:t>
       </w:r>
       <w:bookmarkStart w:id="0" w:name="_GoBack"/>
       <w:bookmarkEnd w:id="0"/>

</xml_diff>